<commit_message>
code restructer to entity and DTO, working database and rework on test
</commit_message>
<xml_diff>
--- a/documents/Project plan Danko.docx
+++ b/documents/Project plan Danko.docx
@@ -3301,7 +3301,7 @@
               <w:rPr>
                 <w:color w:val="000000"/>
               </w:rPr>
-              <w:t>Babysitters can see parents looking for babysitters</w:t>
+              <w:t>Customers can manage their accounts</w:t>
             </w:r>
           </w:p>
         </w:tc>
@@ -3358,7 +3358,7 @@
               <w:rPr>
                 <w:color w:val="000000"/>
               </w:rPr>
-              <w:t>Customers can manage their accounts</w:t>
+              <w:t>A way of communication between a parent and a babysitter</w:t>
             </w:r>
           </w:p>
         </w:tc>
@@ -3415,7 +3415,7 @@
               <w:rPr>
                 <w:color w:val="000000"/>
               </w:rPr>
-              <w:t>A way of communication between a parent and a babysitter</w:t>
+              <w:t>Parent can see the babysitter address</w:t>
             </w:r>
           </w:p>
         </w:tc>
@@ -3472,7 +3472,7 @@
               <w:rPr>
                 <w:color w:val="000000"/>
               </w:rPr>
-              <w:t>Parent can see the babysitter address</w:t>
+              <w:t>Parent can create a search (poster) for a babysitter</w:t>
             </w:r>
           </w:p>
         </w:tc>
@@ -3529,7 +3529,19 @@
               <w:rPr>
                 <w:color w:val="000000"/>
               </w:rPr>
-              <w:t>Parent can create a search (poster) for a babysitter</w:t>
+              <w:t xml:space="preserve">Parent can </w:t>
+            </w:r>
+            <w:r>
+              <w:rPr>
+                <w:color w:val="000000"/>
+              </w:rPr>
+              <w:t>manage</w:t>
+            </w:r>
+            <w:r>
+              <w:rPr>
+                <w:color w:val="000000"/>
+              </w:rPr>
+              <w:t xml:space="preserve"> the poster of their child</w:t>
             </w:r>
           </w:p>
         </w:tc>
@@ -3586,19 +3598,7 @@
               <w:rPr>
                 <w:color w:val="000000"/>
               </w:rPr>
-              <w:t xml:space="preserve">Parent can </w:t>
-            </w:r>
-            <w:r>
-              <w:rPr>
-                <w:color w:val="000000"/>
-              </w:rPr>
-              <w:t>manage</w:t>
-            </w:r>
-            <w:r>
-              <w:rPr>
-                <w:color w:val="000000"/>
-              </w:rPr>
-              <w:t xml:space="preserve"> the poster of their child</w:t>
+              <w:t>Point system for babysitters so parents can contact “trusted” source</w:t>
             </w:r>
           </w:p>
         </w:tc>
@@ -3624,63 +3624,6 @@
           </w:p>
         </w:tc>
       </w:tr>
-      <w:tr>
-        <w:trPr>
-          <w:cantSplit/>
-          <w:trHeight w:val="340"/>
-        </w:trPr>
-        <w:tc>
-          <w:tcPr>
-            <w:tcW w:w="4536" w:type="dxa"/>
-          </w:tcPr>
-          <w:p>
-            <w:pPr>
-              <w:numPr>
-                <w:ilvl w:val="0"/>
-                <w:numId w:val="4"/>
-              </w:numPr>
-              <w:pBdr>
-                <w:top w:val="nil"/>
-                <w:left w:val="nil"/>
-                <w:bottom w:val="nil"/>
-                <w:right w:val="nil"/>
-                <w:between w:val="nil"/>
-              </w:pBdr>
-              <w:spacing w:before="60"/>
-              <w:rPr>
-                <w:color w:val="000000"/>
-              </w:rPr>
-            </w:pPr>
-            <w:r>
-              <w:rPr>
-                <w:color w:val="000000"/>
-              </w:rPr>
-              <w:t>Point system for babysitters so parents can contact “trusted” source</w:t>
-            </w:r>
-          </w:p>
-        </w:tc>
-        <w:tc>
-          <w:tcPr>
-            <w:tcW w:w="4820" w:type="dxa"/>
-          </w:tcPr>
-          <w:p>
-            <w:pPr>
-              <w:pBdr>
-                <w:top w:val="nil"/>
-                <w:left w:val="nil"/>
-                <w:bottom w:val="nil"/>
-                <w:right w:val="nil"/>
-                <w:between w:val="nil"/>
-              </w:pBdr>
-              <w:spacing w:before="60"/>
-              <w:ind w:left="283"/>
-              <w:rPr>
-                <w:color w:val="000000"/>
-              </w:rPr>
-            </w:pPr>
-          </w:p>
-        </w:tc>
-      </w:tr>
     </w:tbl>
     <w:p/>
     <w:p>
@@ -3763,23 +3706,7 @@
           <w:sz w:val="18"/>
           <w:szCs w:val="18"/>
         </w:rPr>
-        <w:t xml:space="preserve">It should comprise an </w:t>
-      </w:r>
-      <w:proofErr w:type="spellStart"/>
-      <w:r>
-        <w:rPr>
-          <w:sz w:val="18"/>
-          <w:szCs w:val="18"/>
-        </w:rPr>
-        <w:t>Javascript</w:t>
-      </w:r>
-      <w:proofErr w:type="spellEnd"/>
-      <w:r>
-        <w:rPr>
-          <w:sz w:val="18"/>
-          <w:szCs w:val="18"/>
-        </w:rPr>
-        <w:t xml:space="preserve"> framework based front-end part, and </w:t>
+        <w:t xml:space="preserve">It should comprise an Javascript framework based front-end part, and </w:t>
       </w:r>
       <w:r>
         <w:rPr>
@@ -4327,22 +4254,8 @@
                 <w:szCs w:val="18"/>
                 <w:shd w:val="clear" w:color="auto" w:fill="FFFFFF"/>
               </w:rPr>
-              <w:t xml:space="preserve">Chung </w:t>
-            </w:r>
-            <w:proofErr w:type="spellStart"/>
-            <w:r>
-              <w:rPr>
-                <w:rStyle w:val="Strong"/>
-                <w:rFonts w:ascii="Lato" w:hAnsi="Lato"/>
-                <w:b w:val="0"/>
-                <w:bCs w:val="0"/>
-                <w:sz w:val="18"/>
-                <w:szCs w:val="18"/>
-                <w:shd w:val="clear" w:color="auto" w:fill="FFFFFF"/>
-              </w:rPr>
-              <w:t>Kuah</w:t>
-            </w:r>
-            <w:proofErr w:type="spellEnd"/>
+              <w:t>Chung Kuah</w:t>
+            </w:r>
           </w:p>
         </w:tc>
         <w:tc>
@@ -4465,7 +4378,6 @@
                 <w:color w:val="1F497D"/>
               </w:rPr>
             </w:pPr>
-            <w:proofErr w:type="spellStart"/>
             <w:r>
               <w:rPr>
                 <w:rStyle w:val="Strong"/>
@@ -4476,35 +4388,8 @@
                 <w:szCs w:val="18"/>
                 <w:shd w:val="clear" w:color="auto" w:fill="FFFFFF"/>
               </w:rPr>
-              <w:t>Jacco</w:t>
-            </w:r>
-            <w:proofErr w:type="spellEnd"/>
-            <w:r>
-              <w:rPr>
-                <w:rStyle w:val="Strong"/>
-                <w:rFonts w:ascii="Lato" w:hAnsi="Lato"/>
-                <w:b w:val="0"/>
-                <w:bCs w:val="0"/>
-                <w:sz w:val="18"/>
-                <w:szCs w:val="18"/>
-                <w:shd w:val="clear" w:color="auto" w:fill="FFFFFF"/>
-              </w:rPr>
-              <w:t xml:space="preserve"> </w:t>
-            </w:r>
-            <w:proofErr w:type="spellStart"/>
-            <w:r>
-              <w:rPr>
-                <w:rStyle w:val="Strong"/>
-                <w:rFonts w:ascii="Lato" w:hAnsi="Lato"/>
-                <w:b w:val="0"/>
-                <w:bCs w:val="0"/>
-                <w:sz w:val="18"/>
-                <w:szCs w:val="18"/>
-                <w:shd w:val="clear" w:color="auto" w:fill="FFFFFF"/>
-              </w:rPr>
-              <w:t>Snoeren</w:t>
-            </w:r>
-            <w:proofErr w:type="spellEnd"/>
+              <w:t>Jacco Snoeren</w:t>
+            </w:r>
           </w:p>
         </w:tc>
         <w:tc>
@@ -4839,22 +4724,8 @@
           <w:szCs w:val="18"/>
           <w:shd w:val="clear" w:color="auto" w:fill="FFFFFF"/>
         </w:rPr>
-        <w:t xml:space="preserve">Chung </w:t>
-      </w:r>
-      <w:proofErr w:type="spellStart"/>
-      <w:r>
-        <w:rPr>
-          <w:rStyle w:val="Strong"/>
-          <w:rFonts w:ascii="Lato" w:hAnsi="Lato"/>
-          <w:b w:val="0"/>
-          <w:bCs w:val="0"/>
-          <w:sz w:val="18"/>
-          <w:szCs w:val="18"/>
-          <w:shd w:val="clear" w:color="auto" w:fill="FFFFFF"/>
-        </w:rPr>
-        <w:t>Kuah</w:t>
-      </w:r>
-      <w:proofErr w:type="spellEnd"/>
+        <w:t>Chung Kuah</w:t>
+      </w:r>
       <w:r>
         <w:rPr>
           <w:rStyle w:val="Strong"/>
@@ -4893,7 +4764,6 @@
           <w:szCs w:val="18"/>
         </w:rPr>
       </w:pPr>
-      <w:proofErr w:type="spellStart"/>
       <w:r>
         <w:rPr>
           <w:rStyle w:val="Strong"/>
@@ -4904,35 +4774,8 @@
           <w:szCs w:val="18"/>
           <w:shd w:val="clear" w:color="auto" w:fill="FFFFFF"/>
         </w:rPr>
-        <w:t>Jacco</w:t>
-      </w:r>
-      <w:proofErr w:type="spellEnd"/>
-      <w:r>
-        <w:rPr>
-          <w:rStyle w:val="Strong"/>
-          <w:rFonts w:ascii="Lato" w:hAnsi="Lato"/>
-          <w:b w:val="0"/>
-          <w:bCs w:val="0"/>
-          <w:sz w:val="18"/>
-          <w:szCs w:val="18"/>
-          <w:shd w:val="clear" w:color="auto" w:fill="FFFFFF"/>
-        </w:rPr>
-        <w:t xml:space="preserve"> </w:t>
-      </w:r>
-      <w:proofErr w:type="spellStart"/>
-      <w:r>
-        <w:rPr>
-          <w:rStyle w:val="Strong"/>
-          <w:rFonts w:ascii="Lato" w:hAnsi="Lato"/>
-          <w:b w:val="0"/>
-          <w:bCs w:val="0"/>
-          <w:sz w:val="18"/>
-          <w:szCs w:val="18"/>
-          <w:shd w:val="clear" w:color="auto" w:fill="FFFFFF"/>
-        </w:rPr>
-        <w:t>Snoeren</w:t>
-      </w:r>
-      <w:proofErr w:type="spellEnd"/>
+        <w:t>Jacco Snoeren</w:t>
+      </w:r>
       <w:r>
         <w:rPr>
           <w:rStyle w:val="Strong"/>
@@ -5315,19 +5158,11 @@
               </w:rPr>
               <w:t xml:space="preserve">Project plan, </w:t>
             </w:r>
-            <w:proofErr w:type="spellStart"/>
-            <w:r>
-              <w:rPr>
-                <w:color w:val="000000"/>
-              </w:rPr>
-              <w:t>RESTfull</w:t>
-            </w:r>
-            <w:proofErr w:type="spellEnd"/>
-            <w:r>
-              <w:rPr>
-                <w:color w:val="000000"/>
-              </w:rPr>
-              <w:t xml:space="preserve"> service, </w:t>
+            <w:r>
+              <w:rPr>
+                <w:color w:val="000000"/>
+              </w:rPr>
+              <w:t xml:space="preserve">RESTfull service, </w:t>
             </w:r>
             <w:r>
               <w:rPr>
@@ -5636,16 +5471,8 @@
               <w:rPr>
                 <w:color w:val="000000"/>
               </w:rPr>
-              <w:t xml:space="preserve">Continuous Integration and </w:t>
-            </w:r>
-            <w:proofErr w:type="spellStart"/>
-            <w:r>
-              <w:rPr>
-                <w:color w:val="000000"/>
-              </w:rPr>
-              <w:t>Sonarqube</w:t>
-            </w:r>
-            <w:proofErr w:type="spellEnd"/>
+              <w:t>Continuous Integration and Sonarqube</w:t>
+            </w:r>
           </w:p>
         </w:tc>
         <w:tc>
@@ -5751,19 +5578,11 @@
               </w:rPr>
               <w:t xml:space="preserve">, </w:t>
             </w:r>
-            <w:proofErr w:type="spellStart"/>
-            <w:r>
-              <w:rPr>
-                <w:color w:val="000000"/>
-              </w:rPr>
-              <w:t>Websockets</w:t>
-            </w:r>
-            <w:proofErr w:type="spellEnd"/>
-            <w:r>
-              <w:rPr>
-                <w:color w:val="000000"/>
-              </w:rPr>
-              <w:t xml:space="preserve"> feature</w:t>
+            <w:r>
+              <w:rPr>
+                <w:color w:val="000000"/>
+              </w:rPr>
+              <w:t>Websockets feature</w:t>
             </w:r>
             <w:r>
               <w:rPr>
@@ -5775,16 +5594,8 @@
               <w:rPr>
                 <w:color w:val="000000"/>
               </w:rPr>
-              <w:t xml:space="preserve">Continuous Integration and </w:t>
-            </w:r>
-            <w:proofErr w:type="spellStart"/>
-            <w:r>
-              <w:rPr>
-                <w:color w:val="000000"/>
-              </w:rPr>
-              <w:t>Sonarqube</w:t>
-            </w:r>
-            <w:proofErr w:type="spellEnd"/>
+              <w:t>Continuous Integration and Sonarqube</w:t>
+            </w:r>
           </w:p>
         </w:tc>
         <w:tc>
@@ -5894,16 +5705,8 @@
               <w:rPr>
                 <w:color w:val="000000"/>
               </w:rPr>
-              <w:t xml:space="preserve">Continuous Integration and </w:t>
-            </w:r>
-            <w:proofErr w:type="spellStart"/>
-            <w:r>
-              <w:rPr>
-                <w:color w:val="000000"/>
-              </w:rPr>
-              <w:t>Sonarqube</w:t>
-            </w:r>
-            <w:proofErr w:type="spellEnd"/>
+              <w:t>Continuous Integration and Sonarqube</w:t>
+            </w:r>
           </w:p>
         </w:tc>
         <w:tc>
@@ -6238,14 +6041,9 @@
       <w:bookmarkStart w:id="38" w:name="_Toc145330430"/>
       <w:bookmarkEnd w:id="37"/>
       <w:r>
-        <w:t xml:space="preserve">Test environment and required </w:t>
-      </w:r>
-      <w:proofErr w:type="gramStart"/>
-      <w:r>
-        <w:t>resources</w:t>
+        <w:t>Test environment and required resources</w:t>
       </w:r>
       <w:bookmarkEnd w:id="38"/>
-      <w:proofErr w:type="gramEnd"/>
     </w:p>
     <w:p>
       <w:pPr>
@@ -6370,18 +6168,8 @@
           <w:sz w:val="18"/>
           <w:szCs w:val="18"/>
         </w:rPr>
-        <w:t xml:space="preserve">esting controllers on the API level (HTTP requests and responses) using Spring </w:t>
-      </w:r>
-      <w:proofErr w:type="spellStart"/>
-      <w:r>
-        <w:rPr>
-          <w:iCs/>
-          <w:sz w:val="18"/>
-          <w:szCs w:val="18"/>
-        </w:rPr>
-        <w:t>WebMvcTest</w:t>
-      </w:r>
-      <w:proofErr w:type="spellEnd"/>
+        <w:t>esting controllers on the API level (HTTP requests and responses) using Spring WebMvcTest</w:t>
+      </w:r>
       <w:r>
         <w:rPr>
           <w:iCs/>
@@ -6421,16 +6209,15 @@
           <w:sz w:val="18"/>
           <w:szCs w:val="18"/>
         </w:rPr>
-        <w:t xml:space="preserve">The source code will </w:t>
-      </w:r>
-      <w:proofErr w:type="gramStart"/>
+        <w:t xml:space="preserve">The source code will be </w:t>
+      </w:r>
       <w:r>
         <w:rPr>
           <w:iCs/>
           <w:sz w:val="18"/>
           <w:szCs w:val="18"/>
         </w:rPr>
-        <w:t xml:space="preserve">be </w:t>
+        <w:t>located</w:t>
       </w:r>
       <w:r>
         <w:rPr>
@@ -6438,24 +6225,7 @@
           <w:sz w:val="18"/>
           <w:szCs w:val="18"/>
         </w:rPr>
-        <w:t>located</w:t>
-      </w:r>
-      <w:r>
-        <w:rPr>
-          <w:iCs/>
-          <w:sz w:val="18"/>
-          <w:szCs w:val="18"/>
-        </w:rPr>
-        <w:t xml:space="preserve"> in</w:t>
-      </w:r>
-      <w:proofErr w:type="gramEnd"/>
-      <w:r>
-        <w:rPr>
-          <w:iCs/>
-          <w:sz w:val="18"/>
-          <w:szCs w:val="18"/>
-        </w:rPr>
-        <w:t xml:space="preserve"> GitLab </w:t>
+        <w:t xml:space="preserve"> in GitLab </w:t>
       </w:r>
       <w:r>
         <w:rPr>
@@ -7081,18 +6851,8 @@
         <w:szCs w:val="16"/>
       </w:rPr>
       <w:tab/>
-      <w:t xml:space="preserve">                                                                                                 </w:t>
+      <w:t xml:space="preserve">                                                                                                 Projectplan</w:t>
     </w:r>
-    <w:proofErr w:type="spellStart"/>
-    <w:r>
-      <w:rPr>
-        <w:color w:val="82838A"/>
-        <w:sz w:val="16"/>
-        <w:szCs w:val="16"/>
-      </w:rPr>
-      <w:t>Projectplan</w:t>
-    </w:r>
-    <w:proofErr w:type="spellEnd"/>
     <w:r>
       <w:rPr>
         <w:color w:val="82838A"/>

</xml_diff>

<commit_message>
additional check for UserService and documentation
</commit_message>
<xml_diff>
--- a/documents/Project plan Danko.docx
+++ b/documents/Project plan Danko.docx
@@ -3245,7 +3245,19 @@
               <w:rPr>
                 <w:color w:val="000000"/>
               </w:rPr>
-              <w:t>Parent can see the available babysitters (filtering)</w:t>
+              <w:t>Parent can see the available babysitters (</w:t>
+            </w:r>
+            <w:r>
+              <w:rPr>
+                <w:color w:val="000000"/>
+              </w:rPr>
+              <w:t>sorting</w:t>
+            </w:r>
+            <w:r>
+              <w:rPr>
+                <w:color w:val="000000"/>
+              </w:rPr>
+              <w:t>)</w:t>
             </w:r>
           </w:p>
         </w:tc>
@@ -3415,7 +3427,13 @@
               <w:rPr>
                 <w:color w:val="000000"/>
               </w:rPr>
-              <w:t>Parent can see the babysitter address</w:t>
+              <w:t xml:space="preserve">Admin </w:t>
+            </w:r>
+            <w:r>
+              <w:rPr>
+                <w:color w:val="000000"/>
+              </w:rPr>
+              <w:t>can manage the users and posters</w:t>
             </w:r>
           </w:p>
         </w:tc>
@@ -3472,7 +3490,19 @@
               <w:rPr>
                 <w:color w:val="000000"/>
               </w:rPr>
-              <w:t>Parent can create a search (poster) for a babysitter</w:t>
+              <w:t xml:space="preserve">Parent can </w:t>
+            </w:r>
+            <w:r>
+              <w:rPr>
+                <w:color w:val="000000"/>
+              </w:rPr>
+              <w:t>manage</w:t>
+            </w:r>
+            <w:r>
+              <w:rPr>
+                <w:color w:val="000000"/>
+              </w:rPr>
+              <w:t xml:space="preserve"> the poster of their child</w:t>
             </w:r>
           </w:p>
         </w:tc>
@@ -3529,19 +3559,7 @@
               <w:rPr>
                 <w:color w:val="000000"/>
               </w:rPr>
-              <w:t xml:space="preserve">Parent can </w:t>
-            </w:r>
-            <w:r>
-              <w:rPr>
-                <w:color w:val="000000"/>
-              </w:rPr>
-              <w:t>manage</w:t>
-            </w:r>
-            <w:r>
-              <w:rPr>
-                <w:color w:val="000000"/>
-              </w:rPr>
-              <w:t xml:space="preserve"> the poster of their child</w:t>
+              <w:t>Point system for babysitters so parents can contact “trusted” source</w:t>
             </w:r>
           </w:p>
         </w:tc>
@@ -3567,63 +3585,6 @@
           </w:p>
         </w:tc>
       </w:tr>
-      <w:tr>
-        <w:trPr>
-          <w:cantSplit/>
-          <w:trHeight w:val="340"/>
-        </w:trPr>
-        <w:tc>
-          <w:tcPr>
-            <w:tcW w:w="4536" w:type="dxa"/>
-          </w:tcPr>
-          <w:p>
-            <w:pPr>
-              <w:numPr>
-                <w:ilvl w:val="0"/>
-                <w:numId w:val="4"/>
-              </w:numPr>
-              <w:pBdr>
-                <w:top w:val="nil"/>
-                <w:left w:val="nil"/>
-                <w:bottom w:val="nil"/>
-                <w:right w:val="nil"/>
-                <w:between w:val="nil"/>
-              </w:pBdr>
-              <w:spacing w:before="60"/>
-              <w:rPr>
-                <w:color w:val="000000"/>
-              </w:rPr>
-            </w:pPr>
-            <w:r>
-              <w:rPr>
-                <w:color w:val="000000"/>
-              </w:rPr>
-              <w:t>Point system for babysitters so parents can contact “trusted” source</w:t>
-            </w:r>
-          </w:p>
-        </w:tc>
-        <w:tc>
-          <w:tcPr>
-            <w:tcW w:w="4820" w:type="dxa"/>
-          </w:tcPr>
-          <w:p>
-            <w:pPr>
-              <w:pBdr>
-                <w:top w:val="nil"/>
-                <w:left w:val="nil"/>
-                <w:bottom w:val="nil"/>
-                <w:right w:val="nil"/>
-                <w:between w:val="nil"/>
-              </w:pBdr>
-              <w:spacing w:before="60"/>
-              <w:ind w:left="283"/>
-              <w:rPr>
-                <w:color w:val="000000"/>
-              </w:rPr>
-            </w:pPr>
-          </w:p>
-        </w:tc>
-      </w:tr>
     </w:tbl>
     <w:p/>
     <w:p>
@@ -3706,7 +3667,23 @@
           <w:sz w:val="18"/>
           <w:szCs w:val="18"/>
         </w:rPr>
-        <w:t xml:space="preserve">It should comprise an Javascript framework based front-end part, and </w:t>
+        <w:t xml:space="preserve">It should comprise an </w:t>
+      </w:r>
+      <w:proofErr w:type="spellStart"/>
+      <w:r>
+        <w:rPr>
+          <w:sz w:val="18"/>
+          <w:szCs w:val="18"/>
+        </w:rPr>
+        <w:t>Javascript</w:t>
+      </w:r>
+      <w:proofErr w:type="spellEnd"/>
+      <w:r>
+        <w:rPr>
+          <w:sz w:val="18"/>
+          <w:szCs w:val="18"/>
+        </w:rPr>
+        <w:t xml:space="preserve"> framework based front-end part, and </w:t>
       </w:r>
       <w:r>
         <w:rPr>
@@ -4254,8 +4231,22 @@
                 <w:szCs w:val="18"/>
                 <w:shd w:val="clear" w:color="auto" w:fill="FFFFFF"/>
               </w:rPr>
-              <w:t>Chung Kuah</w:t>
-            </w:r>
+              <w:t xml:space="preserve">Chung </w:t>
+            </w:r>
+            <w:proofErr w:type="spellStart"/>
+            <w:r>
+              <w:rPr>
+                <w:rStyle w:val="Strong"/>
+                <w:rFonts w:ascii="Lato" w:hAnsi="Lato"/>
+                <w:b w:val="0"/>
+                <w:bCs w:val="0"/>
+                <w:sz w:val="18"/>
+                <w:szCs w:val="18"/>
+                <w:shd w:val="clear" w:color="auto" w:fill="FFFFFF"/>
+              </w:rPr>
+              <w:t>Kuah</w:t>
+            </w:r>
+            <w:proofErr w:type="spellEnd"/>
           </w:p>
         </w:tc>
         <w:tc>
@@ -4388,8 +4379,22 @@
                 <w:szCs w:val="18"/>
                 <w:shd w:val="clear" w:color="auto" w:fill="FFFFFF"/>
               </w:rPr>
-              <w:t>Jacco Snoeren</w:t>
-            </w:r>
+              <w:t xml:space="preserve">Jacco </w:t>
+            </w:r>
+            <w:proofErr w:type="spellStart"/>
+            <w:r>
+              <w:rPr>
+                <w:rStyle w:val="Strong"/>
+                <w:rFonts w:ascii="Lato" w:hAnsi="Lato"/>
+                <w:b w:val="0"/>
+                <w:bCs w:val="0"/>
+                <w:sz w:val="18"/>
+                <w:szCs w:val="18"/>
+                <w:shd w:val="clear" w:color="auto" w:fill="FFFFFF"/>
+              </w:rPr>
+              <w:t>Snoeren</w:t>
+            </w:r>
+            <w:proofErr w:type="spellEnd"/>
           </w:p>
         </w:tc>
         <w:tc>
@@ -4724,8 +4729,22 @@
           <w:szCs w:val="18"/>
           <w:shd w:val="clear" w:color="auto" w:fill="FFFFFF"/>
         </w:rPr>
-        <w:t>Chung Kuah</w:t>
-      </w:r>
+        <w:t xml:space="preserve">Chung </w:t>
+      </w:r>
+      <w:proofErr w:type="spellStart"/>
+      <w:r>
+        <w:rPr>
+          <w:rStyle w:val="Strong"/>
+          <w:rFonts w:ascii="Lato" w:hAnsi="Lato"/>
+          <w:b w:val="0"/>
+          <w:bCs w:val="0"/>
+          <w:sz w:val="18"/>
+          <w:szCs w:val="18"/>
+          <w:shd w:val="clear" w:color="auto" w:fill="FFFFFF"/>
+        </w:rPr>
+        <w:t>Kuah</w:t>
+      </w:r>
+      <w:proofErr w:type="spellEnd"/>
       <w:r>
         <w:rPr>
           <w:rStyle w:val="Strong"/>
@@ -4774,8 +4793,22 @@
           <w:szCs w:val="18"/>
           <w:shd w:val="clear" w:color="auto" w:fill="FFFFFF"/>
         </w:rPr>
-        <w:t>Jacco Snoeren</w:t>
-      </w:r>
+        <w:t xml:space="preserve">Jacco </w:t>
+      </w:r>
+      <w:proofErr w:type="spellStart"/>
+      <w:r>
+        <w:rPr>
+          <w:rStyle w:val="Strong"/>
+          <w:rFonts w:ascii="Lato" w:hAnsi="Lato"/>
+          <w:b w:val="0"/>
+          <w:bCs w:val="0"/>
+          <w:sz w:val="18"/>
+          <w:szCs w:val="18"/>
+          <w:shd w:val="clear" w:color="auto" w:fill="FFFFFF"/>
+        </w:rPr>
+        <w:t>Snoeren</w:t>
+      </w:r>
+      <w:proofErr w:type="spellEnd"/>
       <w:r>
         <w:rPr>
           <w:rStyle w:val="Strong"/>
@@ -5158,11 +5191,19 @@
               </w:rPr>
               <w:t xml:space="preserve">Project plan, </w:t>
             </w:r>
-            <w:r>
-              <w:rPr>
-                <w:color w:val="000000"/>
-              </w:rPr>
-              <w:t xml:space="preserve">RESTfull service, </w:t>
+            <w:proofErr w:type="spellStart"/>
+            <w:r>
+              <w:rPr>
+                <w:color w:val="000000"/>
+              </w:rPr>
+              <w:t>RESTfull</w:t>
+            </w:r>
+            <w:proofErr w:type="spellEnd"/>
+            <w:r>
+              <w:rPr>
+                <w:color w:val="000000"/>
+              </w:rPr>
+              <w:t xml:space="preserve"> service, </w:t>
             </w:r>
             <w:r>
               <w:rPr>
@@ -5471,8 +5512,16 @@
               <w:rPr>
                 <w:color w:val="000000"/>
               </w:rPr>
-              <w:t>Continuous Integration and Sonarqube</w:t>
-            </w:r>
+              <w:t xml:space="preserve">Continuous Integration and </w:t>
+            </w:r>
+            <w:proofErr w:type="spellStart"/>
+            <w:r>
+              <w:rPr>
+                <w:color w:val="000000"/>
+              </w:rPr>
+              <w:t>Sonarqube</w:t>
+            </w:r>
+            <w:proofErr w:type="spellEnd"/>
           </w:p>
         </w:tc>
         <w:tc>
@@ -5578,11 +5627,19 @@
               </w:rPr>
               <w:t xml:space="preserve">, </w:t>
             </w:r>
-            <w:r>
-              <w:rPr>
-                <w:color w:val="000000"/>
-              </w:rPr>
-              <w:t>Websockets feature</w:t>
+            <w:proofErr w:type="spellStart"/>
+            <w:r>
+              <w:rPr>
+                <w:color w:val="000000"/>
+              </w:rPr>
+              <w:t>Websockets</w:t>
+            </w:r>
+            <w:proofErr w:type="spellEnd"/>
+            <w:r>
+              <w:rPr>
+                <w:color w:val="000000"/>
+              </w:rPr>
+              <w:t xml:space="preserve"> feature</w:t>
             </w:r>
             <w:r>
               <w:rPr>
@@ -5594,8 +5651,16 @@
               <w:rPr>
                 <w:color w:val="000000"/>
               </w:rPr>
-              <w:t>Continuous Integration and Sonarqube</w:t>
-            </w:r>
+              <w:t xml:space="preserve">Continuous Integration and </w:t>
+            </w:r>
+            <w:proofErr w:type="spellStart"/>
+            <w:r>
+              <w:rPr>
+                <w:color w:val="000000"/>
+              </w:rPr>
+              <w:t>Sonarqube</w:t>
+            </w:r>
+            <w:proofErr w:type="spellEnd"/>
           </w:p>
         </w:tc>
         <w:tc>
@@ -5705,8 +5770,16 @@
               <w:rPr>
                 <w:color w:val="000000"/>
               </w:rPr>
-              <w:t>Continuous Integration and Sonarqube</w:t>
-            </w:r>
+              <w:t xml:space="preserve">Continuous Integration and </w:t>
+            </w:r>
+            <w:proofErr w:type="spellStart"/>
+            <w:r>
+              <w:rPr>
+                <w:color w:val="000000"/>
+              </w:rPr>
+              <w:t>Sonarqube</w:t>
+            </w:r>
+            <w:proofErr w:type="spellEnd"/>
           </w:p>
         </w:tc>
         <w:tc>
@@ -6041,9 +6114,14 @@
       <w:bookmarkStart w:id="38" w:name="_Toc145330430"/>
       <w:bookmarkEnd w:id="37"/>
       <w:r>
-        <w:t>Test environment and required resources</w:t>
+        <w:t xml:space="preserve">Test environment and required </w:t>
+      </w:r>
+      <w:proofErr w:type="gramStart"/>
+      <w:r>
+        <w:t>resources</w:t>
       </w:r>
       <w:bookmarkEnd w:id="38"/>
+      <w:proofErr w:type="gramEnd"/>
     </w:p>
     <w:p>
       <w:pPr>
@@ -6168,8 +6246,18 @@
           <w:sz w:val="18"/>
           <w:szCs w:val="18"/>
         </w:rPr>
-        <w:t>esting controllers on the API level (HTTP requests and responses) using Spring WebMvcTest</w:t>
-      </w:r>
+        <w:t xml:space="preserve">esting controllers on the API level (HTTP requests and responses) using Spring </w:t>
+      </w:r>
+      <w:proofErr w:type="spellStart"/>
+      <w:r>
+        <w:rPr>
+          <w:iCs/>
+          <w:sz w:val="18"/>
+          <w:szCs w:val="18"/>
+        </w:rPr>
+        <w:t>WebMvcTest</w:t>
+      </w:r>
+      <w:proofErr w:type="spellEnd"/>
       <w:r>
         <w:rPr>
           <w:iCs/>
@@ -6209,14 +6297,23 @@
           <w:sz w:val="18"/>
           <w:szCs w:val="18"/>
         </w:rPr>
-        <w:t xml:space="preserve">The source code will be </w:t>
-      </w:r>
+        <w:t xml:space="preserve">The source code will </w:t>
+      </w:r>
+      <w:proofErr w:type="gramStart"/>
       <w:r>
         <w:rPr>
           <w:iCs/>
           <w:sz w:val="18"/>
           <w:szCs w:val="18"/>
         </w:rPr>
+        <w:t xml:space="preserve">be </w:t>
+      </w:r>
+      <w:r>
+        <w:rPr>
+          <w:iCs/>
+          <w:sz w:val="18"/>
+          <w:szCs w:val="18"/>
+        </w:rPr>
         <w:t>located</w:t>
       </w:r>
       <w:r>
@@ -6225,7 +6322,16 @@
           <w:sz w:val="18"/>
           <w:szCs w:val="18"/>
         </w:rPr>
-        <w:t xml:space="preserve"> in GitLab </w:t>
+        <w:t xml:space="preserve"> in</w:t>
+      </w:r>
+      <w:proofErr w:type="gramEnd"/>
+      <w:r>
+        <w:rPr>
+          <w:iCs/>
+          <w:sz w:val="18"/>
+          <w:szCs w:val="18"/>
+        </w:rPr>
+        <w:t xml:space="preserve"> GitLab </w:t>
       </w:r>
       <w:r>
         <w:rPr>
@@ -6851,8 +6957,18 @@
         <w:szCs w:val="16"/>
       </w:rPr>
       <w:tab/>
-      <w:t xml:space="preserve">                                                                                                 Projectplan</w:t>
+      <w:t xml:space="preserve">                                                                                                 </w:t>
     </w:r>
+    <w:proofErr w:type="spellStart"/>
+    <w:r>
+      <w:rPr>
+        <w:color w:val="82838A"/>
+        <w:sz w:val="16"/>
+        <w:szCs w:val="16"/>
+      </w:rPr>
+      <w:t>Projectplan</w:t>
+    </w:r>
+    <w:proofErr w:type="spellEnd"/>
     <w:r>
       <w:rPr>
         <w:color w:val="82838A"/>

</xml_diff>